<commit_message>
add create a post user story to srs
</commit_message>
<xml_diff>
--- a/SRS.docx
+++ b/SRS.docx
@@ -60,6 +60,622 @@
         </w:rPr>
         <w:t>Creating a post.</w:t>
       </w:r>
+    </w:p>
+    <w:p>
+      <w:pPr>
+        <w:ind w:left="1080"/>
+        <w:rPr>
+          <w:rFonts w:cstheme="minorHAnsi"/>
+          <w:sz w:val="24"/>
+          <w:szCs w:val="24"/>
+        </w:rPr>
+      </w:pPr>
+      <w:r>
+        <w:rPr>
+          <w:rFonts w:cstheme="minorHAnsi"/>
+          <w:sz w:val="24"/>
+          <w:szCs w:val="24"/>
+        </w:rPr>
+        <w:t xml:space="preserve">User should be able to create a post by writing his input in a text box that appears at the top of the page and post it with the “post” button or cancel it with the “x” button. From the “Create Post” page, the user should be able to: </w:t>
+      </w:r>
+    </w:p>
+    <w:p>
+      <w:pPr>
+        <w:pStyle w:val="ListParagraph"/>
+        <w:numPr>
+          <w:ilvl w:val="1"/>
+          <w:numId w:val="2"/>
+        </w:numPr>
+        <w:rPr>
+          <w:rFonts w:cstheme="minorHAnsi"/>
+          <w:sz w:val="24"/>
+          <w:szCs w:val="24"/>
+        </w:rPr>
+      </w:pPr>
+      <w:r>
+        <w:rPr>
+          <w:rFonts w:cstheme="minorHAnsi"/>
+          <w:sz w:val="24"/>
+          <w:szCs w:val="24"/>
+        </w:rPr>
+        <w:t>S</w:t>
+      </w:r>
+      <w:r>
+        <w:rPr>
+          <w:rFonts w:cstheme="minorHAnsi"/>
+          <w:sz w:val="24"/>
+          <w:szCs w:val="24"/>
+        </w:rPr>
+        <w:t xml:space="preserve">elect the audience that the post will </w:t>
+      </w:r>
+      <w:r>
+        <w:rPr>
+          <w:rFonts w:cstheme="minorHAnsi"/>
+          <w:sz w:val="24"/>
+          <w:szCs w:val="24"/>
+        </w:rPr>
+        <w:t xml:space="preserve">appear </w:t>
+      </w:r>
+      <w:r>
+        <w:rPr>
+          <w:rFonts w:cstheme="minorHAnsi"/>
+          <w:sz w:val="24"/>
+          <w:szCs w:val="24"/>
+        </w:rPr>
+        <w:t xml:space="preserve">to. </w:t>
+      </w:r>
+      <w:r>
+        <w:rPr>
+          <w:rFonts w:cstheme="minorHAnsi"/>
+          <w:sz w:val="24"/>
+          <w:szCs w:val="24"/>
+        </w:rPr>
+        <w:t>(e.g., only me, friends, public)</w:t>
+      </w:r>
+    </w:p>
+    <w:p>
+      <w:pPr>
+        <w:pStyle w:val="ListParagraph"/>
+        <w:numPr>
+          <w:ilvl w:val="1"/>
+          <w:numId w:val="2"/>
+        </w:numPr>
+        <w:rPr>
+          <w:rFonts w:cstheme="minorHAnsi"/>
+          <w:sz w:val="24"/>
+          <w:szCs w:val="24"/>
+        </w:rPr>
+      </w:pPr>
+      <w:r>
+        <w:rPr>
+          <w:rFonts w:cstheme="minorHAnsi"/>
+          <w:sz w:val="24"/>
+          <w:szCs w:val="24"/>
+        </w:rPr>
+        <w:t>Upload photo</w:t>
+      </w:r>
+      <w:r>
+        <w:rPr>
+          <w:rFonts w:cstheme="minorHAnsi"/>
+          <w:sz w:val="24"/>
+          <w:szCs w:val="24"/>
+        </w:rPr>
+        <w:t>(s)</w:t>
+      </w:r>
+      <w:r>
+        <w:rPr>
+          <w:rFonts w:cstheme="minorHAnsi"/>
+          <w:sz w:val="24"/>
+          <w:szCs w:val="24"/>
+        </w:rPr>
+        <w:t>/video</w:t>
+      </w:r>
+      <w:r>
+        <w:rPr>
+          <w:rFonts w:cstheme="minorHAnsi"/>
+          <w:sz w:val="24"/>
+          <w:szCs w:val="24"/>
+        </w:rPr>
+        <w:t>(s)</w:t>
+      </w:r>
+      <w:r>
+        <w:rPr>
+          <w:rFonts w:cstheme="minorHAnsi"/>
+          <w:sz w:val="24"/>
+          <w:szCs w:val="24"/>
+        </w:rPr>
+        <w:t xml:space="preserve"> to be attached to the post.</w:t>
+      </w:r>
+    </w:p>
+    <w:p>
+      <w:pPr>
+        <w:pStyle w:val="ListParagraph"/>
+        <w:numPr>
+          <w:ilvl w:val="1"/>
+          <w:numId w:val="2"/>
+        </w:numPr>
+        <w:rPr>
+          <w:rFonts w:cstheme="minorHAnsi"/>
+          <w:sz w:val="24"/>
+          <w:szCs w:val="24"/>
+        </w:rPr>
+      </w:pPr>
+      <w:r>
+        <w:rPr>
+          <w:rFonts w:cstheme="minorHAnsi"/>
+          <w:sz w:val="24"/>
+          <w:szCs w:val="24"/>
+        </w:rPr>
+        <w:t xml:space="preserve">Tag people in the post </w:t>
+      </w:r>
+      <w:r>
+        <w:rPr>
+          <w:rFonts w:cstheme="minorHAnsi"/>
+          <w:sz w:val="24"/>
+          <w:szCs w:val="24"/>
+        </w:rPr>
+        <w:t>(</w:t>
+      </w:r>
+      <w:r>
+        <w:rPr>
+          <w:rFonts w:cstheme="minorHAnsi"/>
+          <w:sz w:val="24"/>
+          <w:szCs w:val="24"/>
+        </w:rPr>
+        <w:t xml:space="preserve">who will be notified </w:t>
+      </w:r>
+      <w:r>
+        <w:rPr>
+          <w:rFonts w:cstheme="minorHAnsi"/>
+          <w:sz w:val="24"/>
+          <w:szCs w:val="24"/>
+        </w:rPr>
+        <w:t xml:space="preserve">of activities on </w:t>
+      </w:r>
+      <w:r>
+        <w:rPr>
+          <w:rFonts w:cstheme="minorHAnsi"/>
+          <w:sz w:val="24"/>
+          <w:szCs w:val="24"/>
+        </w:rPr>
+        <w:t>the post</w:t>
+      </w:r>
+      <w:r>
+        <w:rPr>
+          <w:rFonts w:cstheme="minorHAnsi"/>
+          <w:sz w:val="24"/>
+          <w:szCs w:val="24"/>
+        </w:rPr>
+        <w:t xml:space="preserve"> as well).</w:t>
+      </w:r>
+    </w:p>
+    <w:p>
+      <w:pPr>
+        <w:pStyle w:val="ListParagraph"/>
+        <w:numPr>
+          <w:ilvl w:val="1"/>
+          <w:numId w:val="2"/>
+        </w:numPr>
+        <w:rPr>
+          <w:rFonts w:cstheme="minorHAnsi"/>
+          <w:sz w:val="24"/>
+          <w:szCs w:val="24"/>
+        </w:rPr>
+      </w:pPr>
+      <w:r>
+        <w:rPr>
+          <w:rFonts w:cstheme="minorHAnsi"/>
+          <w:sz w:val="24"/>
+          <w:szCs w:val="24"/>
+        </w:rPr>
+        <w:t>Select a custom background from a list of available backgrounds.</w:t>
+      </w:r>
+    </w:p>
+    <w:p>
+      <w:pPr>
+        <w:pStyle w:val="ListParagraph"/>
+        <w:numPr>
+          <w:ilvl w:val="1"/>
+          <w:numId w:val="2"/>
+        </w:numPr>
+        <w:rPr>
+          <w:rFonts w:cstheme="minorHAnsi"/>
+          <w:sz w:val="24"/>
+          <w:szCs w:val="24"/>
+        </w:rPr>
+      </w:pPr>
+      <w:r>
+        <w:rPr>
+          <w:rFonts w:cstheme="minorHAnsi"/>
+          <w:sz w:val="24"/>
+          <w:szCs w:val="24"/>
+        </w:rPr>
+        <w:t>Attach a label that describes the “feeling” or “activity” of the post.</w:t>
+      </w:r>
+    </w:p>
+    <w:p>
+      <w:pPr>
+        <w:pStyle w:val="ListParagraph"/>
+        <w:numPr>
+          <w:ilvl w:val="1"/>
+          <w:numId w:val="2"/>
+        </w:numPr>
+        <w:rPr>
+          <w:rFonts w:cstheme="minorHAnsi"/>
+          <w:sz w:val="24"/>
+          <w:szCs w:val="24"/>
+        </w:rPr>
+      </w:pPr>
+      <w:r>
+        <w:rPr>
+          <w:rFonts w:cstheme="minorHAnsi"/>
+          <w:sz w:val="24"/>
+          <w:szCs w:val="24"/>
+        </w:rPr>
+        <w:t>Add a check in to a specific location</w:t>
+      </w:r>
+      <w:r>
+        <w:rPr>
+          <w:rFonts w:cstheme="minorHAnsi"/>
+          <w:sz w:val="24"/>
+          <w:szCs w:val="24"/>
+        </w:rPr>
+        <w:t xml:space="preserve"> which a</w:t>
+      </w:r>
+      <w:r>
+        <w:rPr>
+          <w:rFonts w:cstheme="minorHAnsi"/>
+          <w:sz w:val="24"/>
+          <w:szCs w:val="24"/>
+        </w:rPr>
+        <w:t>.</w:t>
+      </w:r>
+    </w:p>
+    <w:p>
+      <w:pPr>
+        <w:pStyle w:val="ListParagraph"/>
+        <w:numPr>
+          <w:ilvl w:val="1"/>
+          <w:numId w:val="2"/>
+        </w:numPr>
+        <w:rPr>
+          <w:rFonts w:cstheme="minorHAnsi"/>
+          <w:sz w:val="24"/>
+          <w:szCs w:val="24"/>
+        </w:rPr>
+      </w:pPr>
+      <w:r>
+        <w:rPr>
+          <w:rFonts w:cstheme="minorHAnsi"/>
+          <w:sz w:val="24"/>
+          <w:szCs w:val="24"/>
+        </w:rPr>
+        <w:t>Record a live video stream that appears instantly on his/her profile and notifies his/her friends once created.</w:t>
+      </w:r>
+    </w:p>
+    <w:p>
+      <w:pPr>
+        <w:pStyle w:val="ListParagraph"/>
+        <w:numPr>
+          <w:ilvl w:val="1"/>
+          <w:numId w:val="2"/>
+        </w:numPr>
+        <w:rPr>
+          <w:rFonts w:cstheme="minorHAnsi"/>
+          <w:sz w:val="24"/>
+          <w:szCs w:val="24"/>
+        </w:rPr>
+      </w:pPr>
+      <w:r>
+        <w:rPr>
+          <w:rFonts w:cstheme="minorHAnsi"/>
+          <w:sz w:val="24"/>
+          <w:szCs w:val="24"/>
+        </w:rPr>
+        <w:t>Choose a GIF from a list of available GIFs.</w:t>
+      </w:r>
+    </w:p>
+    <w:p>
+      <w:pPr>
+        <w:pStyle w:val="ListParagraph"/>
+        <w:numPr>
+          <w:ilvl w:val="1"/>
+          <w:numId w:val="2"/>
+        </w:numPr>
+        <w:rPr>
+          <w:rFonts w:cstheme="minorHAnsi"/>
+          <w:sz w:val="24"/>
+          <w:szCs w:val="24"/>
+        </w:rPr>
+      </w:pPr>
+      <w:r>
+        <w:rPr>
+          <w:rFonts w:cstheme="minorHAnsi"/>
+          <w:sz w:val="24"/>
+          <w:szCs w:val="24"/>
+        </w:rPr>
+        <w:t>Open the camera, take a picture with it, edit it, and seeing it attached on the post.</w:t>
+      </w:r>
+    </w:p>
+    <w:p>
+      <w:pPr>
+        <w:pStyle w:val="ListParagraph"/>
+        <w:numPr>
+          <w:ilvl w:val="1"/>
+          <w:numId w:val="2"/>
+        </w:numPr>
+        <w:rPr>
+          <w:rFonts w:cstheme="minorHAnsi"/>
+          <w:sz w:val="24"/>
+          <w:szCs w:val="24"/>
+        </w:rPr>
+      </w:pPr>
+      <w:r>
+        <w:rPr>
+          <w:rFonts w:cstheme="minorHAnsi"/>
+          <w:sz w:val="24"/>
+          <w:szCs w:val="24"/>
+        </w:rPr>
+        <w:t>Specify an event from a list of ongoing events. Once the post is created it should indicate that the user is attending this event.</w:t>
+      </w:r>
+    </w:p>
+    <w:p>
+      <w:pPr>
+        <w:pStyle w:val="ListParagraph"/>
+        <w:numPr>
+          <w:ilvl w:val="1"/>
+          <w:numId w:val="2"/>
+        </w:numPr>
+        <w:rPr>
+          <w:rFonts w:cstheme="minorHAnsi"/>
+          <w:sz w:val="24"/>
+          <w:szCs w:val="24"/>
+        </w:rPr>
+      </w:pPr>
+      <w:r>
+        <w:rPr>
+          <w:rFonts w:cstheme="minorHAnsi"/>
+          <w:sz w:val="24"/>
+          <w:szCs w:val="24"/>
+        </w:rPr>
+        <w:t>Select a layout from a list of available layouts and upload multiple pictures that fit into the selected layout.</w:t>
+      </w:r>
+      <w:r>
+        <w:rPr>
+          <w:rFonts w:cstheme="minorHAnsi"/>
+          <w:sz w:val="24"/>
+          <w:szCs w:val="24"/>
+        </w:rPr>
+        <w:br/>
+      </w:r>
+    </w:p>
+    <w:p>
+      <w:pPr>
+        <w:pStyle w:val="ListParagraph"/>
+        <w:ind w:left="1080"/>
+        <w:rPr>
+          <w:rFonts w:cstheme="minorHAnsi"/>
+          <w:sz w:val="24"/>
+          <w:szCs w:val="24"/>
+          <w:highlight w:val="lightGray"/>
+        </w:rPr>
+      </w:pPr>
+      <w:commentRangeStart w:id="0"/>
+      <w:commentRangeStart w:id="1"/>
+      <w:r>
+        <w:rPr>
+          <w:rFonts w:cstheme="minorHAnsi"/>
+          <w:sz w:val="24"/>
+          <w:szCs w:val="24"/>
+          <w:highlight w:val="lightGray"/>
+        </w:rPr>
+        <w:t>After creati</w:t>
+      </w:r>
+      <w:r>
+        <w:rPr>
+          <w:rFonts w:cstheme="minorHAnsi"/>
+          <w:sz w:val="24"/>
+          <w:szCs w:val="24"/>
+          <w:highlight w:val="lightGray"/>
+        </w:rPr>
+        <w:t>on of the post:</w:t>
+      </w:r>
+    </w:p>
+    <w:p>
+      <w:pPr>
+        <w:pStyle w:val="ListParagraph"/>
+        <w:numPr>
+          <w:ilvl w:val="0"/>
+          <w:numId w:val="3"/>
+        </w:numPr>
+        <w:rPr>
+          <w:rFonts w:cstheme="minorHAnsi"/>
+          <w:sz w:val="24"/>
+          <w:szCs w:val="24"/>
+          <w:highlight w:val="lightGray"/>
+        </w:rPr>
+      </w:pPr>
+      <w:r>
+        <w:rPr>
+          <w:rFonts w:cstheme="minorHAnsi"/>
+          <w:sz w:val="24"/>
+          <w:szCs w:val="24"/>
+          <w:highlight w:val="lightGray"/>
+        </w:rPr>
+        <w:t>The user should be sent a notification describing any new activity</w:t>
+      </w:r>
+      <w:r>
+        <w:rPr>
+          <w:rFonts w:cstheme="minorHAnsi"/>
+          <w:sz w:val="24"/>
+          <w:szCs w:val="24"/>
+          <w:highlight w:val="lightGray"/>
+        </w:rPr>
+        <w:t xml:space="preserve"> </w:t>
+      </w:r>
+      <w:r>
+        <w:rPr>
+          <w:rFonts w:cstheme="minorHAnsi"/>
+          <w:sz w:val="24"/>
+          <w:szCs w:val="24"/>
+          <w:highlight w:val="lightGray"/>
+        </w:rPr>
+        <w:t>on the post</w:t>
+      </w:r>
+      <w:r>
+        <w:rPr>
+          <w:rFonts w:cstheme="minorHAnsi"/>
+          <w:sz w:val="24"/>
+          <w:szCs w:val="24"/>
+          <w:highlight w:val="lightGray"/>
+        </w:rPr>
+        <w:t xml:space="preserve"> (e.g., react, comment or share)</w:t>
+      </w:r>
+      <w:r>
+        <w:rPr>
+          <w:rFonts w:cstheme="minorHAnsi"/>
+          <w:sz w:val="24"/>
+          <w:szCs w:val="24"/>
+          <w:highlight w:val="lightGray"/>
+        </w:rPr>
+        <w:t xml:space="preserve"> </w:t>
+      </w:r>
+      <w:r>
+        <w:rPr>
+          <w:rFonts w:cstheme="minorHAnsi"/>
+          <w:sz w:val="24"/>
+          <w:szCs w:val="24"/>
+          <w:highlight w:val="lightGray"/>
+        </w:rPr>
+        <w:t>and the time/date of the activity.</w:t>
+      </w:r>
+    </w:p>
+    <w:p>
+      <w:pPr>
+        <w:pStyle w:val="ListParagraph"/>
+        <w:ind w:left="1080"/>
+        <w:rPr>
+          <w:rFonts w:cstheme="minorHAnsi"/>
+          <w:sz w:val="24"/>
+          <w:szCs w:val="24"/>
+          <w:highlight w:val="lightGray"/>
+        </w:rPr>
+      </w:pPr>
+    </w:p>
+    <w:p>
+      <w:pPr>
+        <w:pStyle w:val="ListParagraph"/>
+        <w:numPr>
+          <w:ilvl w:val="0"/>
+          <w:numId w:val="3"/>
+        </w:numPr>
+        <w:rPr>
+          <w:rFonts w:cstheme="minorHAnsi"/>
+          <w:sz w:val="24"/>
+          <w:szCs w:val="24"/>
+          <w:highlight w:val="lightGray"/>
+        </w:rPr>
+      </w:pPr>
+      <w:r>
+        <w:rPr>
+          <w:rFonts w:cstheme="minorHAnsi"/>
+          <w:sz w:val="24"/>
+          <w:szCs w:val="24"/>
+          <w:highlight w:val="lightGray"/>
+        </w:rPr>
+        <w:t>The user should be able to edit the post content.</w:t>
+      </w:r>
+    </w:p>
+    <w:p>
+      <w:pPr>
+        <w:pStyle w:val="ListParagraph"/>
+        <w:numPr>
+          <w:ilvl w:val="0"/>
+          <w:numId w:val="3"/>
+        </w:numPr>
+        <w:rPr>
+          <w:rFonts w:cstheme="minorHAnsi"/>
+          <w:sz w:val="24"/>
+          <w:szCs w:val="24"/>
+          <w:highlight w:val="lightGray"/>
+        </w:rPr>
+      </w:pPr>
+      <w:r>
+        <w:rPr>
+          <w:rFonts w:cstheme="minorHAnsi"/>
+          <w:sz w:val="24"/>
+          <w:szCs w:val="24"/>
+          <w:highlight w:val="lightGray"/>
+        </w:rPr>
+        <w:t xml:space="preserve">The user should be able to edit the post </w:t>
+      </w:r>
+      <w:r>
+        <w:rPr>
+          <w:rFonts w:cstheme="minorHAnsi"/>
+          <w:sz w:val="24"/>
+          <w:szCs w:val="24"/>
+          <w:highlight w:val="lightGray"/>
+        </w:rPr>
+        <w:t>privacy (to whom it appears)</w:t>
+      </w:r>
+      <w:r>
+        <w:rPr>
+          <w:rFonts w:cstheme="minorHAnsi"/>
+          <w:sz w:val="24"/>
+          <w:szCs w:val="24"/>
+          <w:highlight w:val="lightGray"/>
+        </w:rPr>
+        <w:t>.</w:t>
+      </w:r>
+    </w:p>
+    <w:p>
+      <w:pPr>
+        <w:pStyle w:val="ListParagraph"/>
+        <w:numPr>
+          <w:ilvl w:val="0"/>
+          <w:numId w:val="3"/>
+        </w:numPr>
+        <w:rPr>
+          <w:rFonts w:cstheme="minorHAnsi"/>
+          <w:sz w:val="24"/>
+          <w:szCs w:val="24"/>
+          <w:highlight w:val="lightGray"/>
+        </w:rPr>
+      </w:pPr>
+      <w:r>
+        <w:rPr>
+          <w:rFonts w:cstheme="minorHAnsi"/>
+          <w:sz w:val="24"/>
+          <w:szCs w:val="24"/>
+          <w:highlight w:val="lightGray"/>
+        </w:rPr>
+        <w:t>The user should be able to delete the post by moving it to the “trash”.</w:t>
+      </w:r>
+      <w:commentRangeEnd w:id="0"/>
+      <w:r>
+        <w:rPr>
+          <w:rStyle w:val="CommentReference"/>
+        </w:rPr>
+        <w:commentReference w:id="0"/>
+      </w:r>
+      <w:commentRangeEnd w:id="1"/>
+      <w:r>
+        <w:rPr>
+          <w:rStyle w:val="CommentReference"/>
+        </w:rPr>
+        <w:commentReference w:id="1"/>
+      </w:r>
+    </w:p>
+    <w:p>
+      <w:pPr>
+        <w:pStyle w:val="ListParagraph"/>
+        <w:ind w:left="1080"/>
+        <w:rPr>
+          <w:rFonts w:cstheme="minorHAnsi"/>
+          <w:sz w:val="24"/>
+          <w:szCs w:val="24"/>
+        </w:rPr>
+      </w:pPr>
       <w:r>
         <w:rPr>
           <w:rFonts w:cstheme="minorHAnsi"/>
@@ -143,9 +759,150 @@
 </w:document>
 </file>
 
+<file path=word/comments.xml><?xml version="1.0" encoding="utf-8"?>
+<w:comments xmlns:wpc="http://schemas.microsoft.com/office/word/2010/wordprocessingCanvas" xmlns:cx="http://schemas.microsoft.com/office/drawing/2014/chartex" xmlns:cx1="http://schemas.microsoft.com/office/drawing/2015/9/8/chartex" xmlns:cx2="http://schemas.microsoft.com/office/drawing/2015/10/21/chartex" xmlns:cx3="http://schemas.microsoft.com/office/drawing/2016/5/9/chartex" xmlns:cx4="http://schemas.microsoft.com/office/drawing/2016/5/10/chartex" xmlns:cx5="http://schemas.microsoft.com/office/drawing/2016/5/11/chartex" xmlns:cx6="http://schemas.microsoft.com/office/drawing/2016/5/12/chartex" xmlns:cx7="http://schemas.microsoft.com/office/drawing/2016/5/13/chartex" xmlns:cx8="http://schemas.microsoft.com/office/drawing/2016/5/14/chartex" xmlns:mc="http://schemas.openxmlformats.org/markup-compatibility/2006" xmlns:aink="http://schemas.microsoft.com/office/drawing/2016/ink" xmlns:am3d="http://schemas.microsoft.com/office/drawing/2017/model3d" xmlns:o="urn:schemas-microsoft-com:office:office" xmlns:oel="http://schemas.microsoft.com/office/2019/extlst" xmlns:r="http://schemas.openxmlformats.org/officeDocument/2006/relationships" xmlns:m="http://schemas.openxmlformats.org/officeDocument/2006/math" xmlns:v="urn:schemas-microsoft-com:vml" xmlns:wp14="http://schemas.microsoft.com/office/word/2010/wordprocessingDrawing" xmlns:wp="http://schemas.openxmlformats.org/drawingml/2006/wordprocessingDrawing" xmlns:w10="urn:schemas-microsoft-com:office:word" xmlns:w="http://schemas.openxmlformats.org/wordprocessingml/2006/main" xmlns:w14="http://schemas.microsoft.com/office/word/2010/wordml" xmlns:w15="http://schemas.microsoft.com/office/word/2012/wordml" xmlns:w16cex="http://schemas.microsoft.com/office/word/2018/wordml/cex" xmlns:w16cid="http://schemas.microsoft.com/office/word/2016/wordml/cid" xmlns:w16="http://schemas.microsoft.com/office/word/2018/wordml" xmlns:w16sdtdh="http://schemas.microsoft.com/office/word/2020/wordml/sdtdatahash" xmlns:w16se="http://schemas.microsoft.com/office/word/2015/wordml/symex" xmlns:wpg="http://schemas.microsoft.com/office/word/2010/wordprocessingGroup" xmlns:wpi="http://schemas.microsoft.com/office/word/2010/wordprocessingInk" xmlns:wne="http://schemas.microsoft.com/office/word/2006/wordml" xmlns:wps="http://schemas.microsoft.com/office/word/2010/wordprocessingShape" mc:Ignorable="w14 w15 w16se w16cid w16 w16cex w16sdtdh wp14">
+  <w:comment w:id="0" w:author="khaled taher" w:date="2022-11-30T14:24:00Z" w:initials="kt">
+    <w:p>
+      <w:pPr>
+        <w:pStyle w:val="CommentText"/>
+      </w:pPr>
+      <w:r>
+        <w:rPr>
+          <w:rStyle w:val="CommentReference"/>
+        </w:rPr>
+        <w:annotationRef/>
+      </w:r>
+      <w:r>
+        <w:t>To be verified in scope</w:t>
+      </w:r>
+    </w:p>
+  </w:comment>
+  <w:comment w:id="1" w:author="khaled taher" w:date="2022-11-30T14:24:00Z" w:initials="kt">
+    <w:p>
+      <w:pPr>
+        <w:pStyle w:val="CommentText"/>
+      </w:pPr>
+      <w:r>
+        <w:rPr>
+          <w:rStyle w:val="CommentReference"/>
+        </w:rPr>
+        <w:annotationRef/>
+      </w:r>
+    </w:p>
+  </w:comment>
+</w:comments>
+</file>
+
+<file path=word/commentsExtended.xml><?xml version="1.0" encoding="utf-8"?>
+<w15:commentsEx xmlns:wpc="http://schemas.microsoft.com/office/word/2010/wordprocessingCanvas" xmlns:cx="http://schemas.microsoft.com/office/drawing/2014/chartex" xmlns:cx1="http://schemas.microsoft.com/office/drawing/2015/9/8/chartex" xmlns:cx2="http://schemas.microsoft.com/office/drawing/2015/10/21/chartex" xmlns:cx3="http://schemas.microsoft.com/office/drawing/2016/5/9/chartex" xmlns:cx4="http://schemas.microsoft.com/office/drawing/2016/5/10/chartex" xmlns:cx5="http://schemas.microsoft.com/office/drawing/2016/5/11/chartex" xmlns:cx6="http://schemas.microsoft.com/office/drawing/2016/5/12/chartex" xmlns:cx7="http://schemas.microsoft.com/office/drawing/2016/5/13/chartex" xmlns:cx8="http://schemas.microsoft.com/office/drawing/2016/5/14/chartex" xmlns:mc="http://schemas.openxmlformats.org/markup-compatibility/2006" xmlns:aink="http://schemas.microsoft.com/office/drawing/2016/ink" xmlns:am3d="http://schemas.microsoft.com/office/drawing/2017/model3d" xmlns:o="urn:schemas-microsoft-com:office:office" xmlns:oel="http://schemas.microsoft.com/office/2019/extlst" xmlns:r="http://schemas.openxmlformats.org/officeDocument/2006/relationships" xmlns:m="http://schemas.openxmlformats.org/officeDocument/2006/math" xmlns:v="urn:schemas-microsoft-com:vml" xmlns:wp14="http://schemas.microsoft.com/office/word/2010/wordprocessingDrawing" xmlns:wp="http://schemas.openxmlformats.org/drawingml/2006/wordprocessingDrawing" xmlns:w10="urn:schemas-microsoft-com:office:word" xmlns:w="http://schemas.openxmlformats.org/wordprocessingml/2006/main" xmlns:w14="http://schemas.microsoft.com/office/word/2010/wordml" xmlns:w15="http://schemas.microsoft.com/office/word/2012/wordml" xmlns:w16cex="http://schemas.microsoft.com/office/word/2018/wordml/cex" xmlns:w16cid="http://schemas.microsoft.com/office/word/2016/wordml/cid" xmlns:w16="http://schemas.microsoft.com/office/word/2018/wordml" xmlns:w16sdtdh="http://schemas.microsoft.com/office/word/2020/wordml/sdtdatahash" xmlns:w16se="http://schemas.microsoft.com/office/word/2015/wordml/symex" xmlns:wpg="http://schemas.microsoft.com/office/word/2010/wordprocessingGroup" xmlns:wpi="http://schemas.microsoft.com/office/word/2010/wordprocessingInk" xmlns:wne="http://schemas.microsoft.com/office/word/2006/wordml" xmlns:wps="http://schemas.microsoft.com/office/word/2010/wordprocessingShape" mc:Ignorable="w14 w15 w16se w16cid w16 w16cex w16sdtdh wp14">
+  <w15:commentEx w15:paraId="0DFEE631" w15:done="0"/>
+  <w15:commentEx w15:paraId="59BFC5F9" w15:paraIdParent="0DFEE631" w15:done="0"/>
+</w15:commentsEx>
+</file>
+
+<file path=word/commentsExtensible.xml><?xml version="1.0" encoding="utf-8"?>
+<w16cex:commentsExtensible xmlns:wpc="http://schemas.microsoft.com/office/word/2010/wordprocessingCanvas" xmlns:cx="http://schemas.microsoft.com/office/drawing/2014/chartex" xmlns:cx1="http://schemas.microsoft.com/office/drawing/2015/9/8/chartex" xmlns:cx2="http://schemas.microsoft.com/office/drawing/2015/10/21/chartex" xmlns:cx3="http://schemas.microsoft.com/office/drawing/2016/5/9/chartex" xmlns:cx4="http://schemas.microsoft.com/office/drawing/2016/5/10/chartex" xmlns:cx5="http://schemas.microsoft.com/office/drawing/2016/5/11/chartex" xmlns:cx6="http://schemas.microsoft.com/office/drawing/2016/5/12/chartex" xmlns:cx7="http://schemas.microsoft.com/office/drawing/2016/5/13/chartex" xmlns:cx8="http://schemas.microsoft.com/office/drawing/2016/5/14/chartex" xmlns:mc="http://schemas.openxmlformats.org/markup-compatibility/2006" xmlns:aink="http://schemas.microsoft.com/office/drawing/2016/ink" xmlns:am3d="http://schemas.microsoft.com/office/drawing/2017/model3d" xmlns:o="urn:schemas-microsoft-com:office:office" xmlns:oel="http://schemas.microsoft.com/office/2019/extlst" xmlns:r="http://schemas.openxmlformats.org/officeDocument/2006/relationships" xmlns:m="http://schemas.openxmlformats.org/officeDocument/2006/math" xmlns:v="urn:schemas-microsoft-com:vml" xmlns:wp14="http://schemas.microsoft.com/office/word/2010/wordprocessingDrawing" xmlns:wp="http://schemas.openxmlformats.org/drawingml/2006/wordprocessingDrawing" xmlns:w10="urn:schemas-microsoft-com:office:word" xmlns:w="http://schemas.openxmlformats.org/wordprocessingml/2006/main" xmlns:w14="http://schemas.microsoft.com/office/word/2010/wordml" xmlns:w15="http://schemas.microsoft.com/office/word/2012/wordml" xmlns:w16cex="http://schemas.microsoft.com/office/word/2018/wordml/cex" xmlns:w16cid="http://schemas.microsoft.com/office/word/2016/wordml/cid" xmlns:w16="http://schemas.microsoft.com/office/word/2018/wordml" xmlns:w16sdtdh="http://schemas.microsoft.com/office/word/2020/wordml/sdtdatahash" xmlns:w16se="http://schemas.microsoft.com/office/word/2015/wordml/symex" xmlns:wpg="http://schemas.microsoft.com/office/word/2010/wordprocessingGroup" xmlns:wpi="http://schemas.microsoft.com/office/word/2010/wordprocessingInk" xmlns:wne="http://schemas.microsoft.com/office/word/2006/wordml" xmlns:wps="http://schemas.microsoft.com/office/word/2010/wordprocessingShape" mc:Ignorable="w14 w15 w16se w16cid w16 w16cex w16sdtdh wp14">
+  <w16cex:commentExtensible w16cex:durableId="2731E604" w16cex:dateUtc="2022-11-30T12:24:00Z"/>
+  <w16cex:commentExtensible w16cex:durableId="2731E60F" w16cex:dateUtc="2022-11-30T12:24:00Z"/>
+</w16cex:commentsExtensible>
+</file>
+
+<file path=word/commentsIds.xml><?xml version="1.0" encoding="utf-8"?>
+<w16cid:commentsIds xmlns:wpc="http://schemas.microsoft.com/office/word/2010/wordprocessingCanvas" xmlns:cx="http://schemas.microsoft.com/office/drawing/2014/chartex" xmlns:cx1="http://schemas.microsoft.com/office/drawing/2015/9/8/chartex" xmlns:cx2="http://schemas.microsoft.com/office/drawing/2015/10/21/chartex" xmlns:cx3="http://schemas.microsoft.com/office/drawing/2016/5/9/chartex" xmlns:cx4="http://schemas.microsoft.com/office/drawing/2016/5/10/chartex" xmlns:cx5="http://schemas.microsoft.com/office/drawing/2016/5/11/chartex" xmlns:cx6="http://schemas.microsoft.com/office/drawing/2016/5/12/chartex" xmlns:cx7="http://schemas.microsoft.com/office/drawing/2016/5/13/chartex" xmlns:cx8="http://schemas.microsoft.com/office/drawing/2016/5/14/chartex" xmlns:mc="http://schemas.openxmlformats.org/markup-compatibility/2006" xmlns:aink="http://schemas.microsoft.com/office/drawing/2016/ink" xmlns:am3d="http://schemas.microsoft.com/office/drawing/2017/model3d" xmlns:o="urn:schemas-microsoft-com:office:office" xmlns:oel="http://schemas.microsoft.com/office/2019/extlst" xmlns:r="http://schemas.openxmlformats.org/officeDocument/2006/relationships" xmlns:m="http://schemas.openxmlformats.org/officeDocument/2006/math" xmlns:v="urn:schemas-microsoft-com:vml" xmlns:wp14="http://schemas.microsoft.com/office/word/2010/wordprocessingDrawing" xmlns:wp="http://schemas.openxmlformats.org/drawingml/2006/wordprocessingDrawing" xmlns:w10="urn:schemas-microsoft-com:office:word" xmlns:w="http://schemas.openxmlformats.org/wordprocessingml/2006/main" xmlns:w14="http://schemas.microsoft.com/office/word/2010/wordml" xmlns:w15="http://schemas.microsoft.com/office/word/2012/wordml" xmlns:w16cex="http://schemas.microsoft.com/office/word/2018/wordml/cex" xmlns:w16cid="http://schemas.microsoft.com/office/word/2016/wordml/cid" xmlns:w16="http://schemas.microsoft.com/office/word/2018/wordml" xmlns:w16sdtdh="http://schemas.microsoft.com/office/word/2020/wordml/sdtdatahash" xmlns:w16se="http://schemas.microsoft.com/office/word/2015/wordml/symex" xmlns:wpg="http://schemas.microsoft.com/office/word/2010/wordprocessingGroup" xmlns:wpi="http://schemas.microsoft.com/office/word/2010/wordprocessingInk" xmlns:wne="http://schemas.microsoft.com/office/word/2006/wordml" xmlns:wps="http://schemas.microsoft.com/office/word/2010/wordprocessingShape" mc:Ignorable="w14 w15 w16se w16cid w16 w16cex w16sdtdh wp14">
+  <w16cid:commentId w16cid:paraId="0DFEE631" w16cid:durableId="2731E604"/>
+  <w16cid:commentId w16cid:paraId="59BFC5F9" w16cid:durableId="2731E60F"/>
+</w16cid:commentsIds>
+</file>
+
 <file path=word/numbering.xml><?xml version="1.0" encoding="utf-8"?>
 <w:numbering xmlns:wpc="http://schemas.microsoft.com/office/word/2010/wordprocessingCanvas" xmlns:cx="http://schemas.microsoft.com/office/drawing/2014/chartex" xmlns:cx1="http://schemas.microsoft.com/office/drawing/2015/9/8/chartex" xmlns:cx2="http://schemas.microsoft.com/office/drawing/2015/10/21/chartex" xmlns:cx3="http://schemas.microsoft.com/office/drawing/2016/5/9/chartex" xmlns:cx4="http://schemas.microsoft.com/office/drawing/2016/5/10/chartex" xmlns:cx5="http://schemas.microsoft.com/office/drawing/2016/5/11/chartex" xmlns:cx6="http://schemas.microsoft.com/office/drawing/2016/5/12/chartex" xmlns:cx7="http://schemas.microsoft.com/office/drawing/2016/5/13/chartex" xmlns:cx8="http://schemas.microsoft.com/office/drawing/2016/5/14/chartex" xmlns:mc="http://schemas.openxmlformats.org/markup-compatibility/2006" xmlns:aink="http://schemas.microsoft.com/office/drawing/2016/ink" xmlns:am3d="http://schemas.microsoft.com/office/drawing/2017/model3d" xmlns:o="urn:schemas-microsoft-com:office:office" xmlns:oel="http://schemas.microsoft.com/office/2019/extlst" xmlns:r="http://schemas.openxmlformats.org/officeDocument/2006/relationships" xmlns:m="http://schemas.openxmlformats.org/officeDocument/2006/math" xmlns:v="urn:schemas-microsoft-com:vml" xmlns:wp14="http://schemas.microsoft.com/office/word/2010/wordprocessingDrawing" xmlns:wp="http://schemas.openxmlformats.org/drawingml/2006/wordprocessingDrawing" xmlns:w10="urn:schemas-microsoft-com:office:word" xmlns:w="http://schemas.openxmlformats.org/wordprocessingml/2006/main" xmlns:w14="http://schemas.microsoft.com/office/word/2010/wordml" xmlns:w15="http://schemas.microsoft.com/office/word/2012/wordml" xmlns:w16cex="http://schemas.microsoft.com/office/word/2018/wordml/cex" xmlns:w16cid="http://schemas.microsoft.com/office/word/2016/wordml/cid" xmlns:w16="http://schemas.microsoft.com/office/word/2018/wordml" xmlns:w16sdtdh="http://schemas.microsoft.com/office/word/2020/wordml/sdtdatahash" xmlns:w16se="http://schemas.microsoft.com/office/word/2015/wordml/symex" xmlns:wpg="http://schemas.microsoft.com/office/word/2010/wordprocessingGroup" xmlns:wpi="http://schemas.microsoft.com/office/word/2010/wordprocessingInk" xmlns:wne="http://schemas.microsoft.com/office/word/2006/wordml" xmlns:wps="http://schemas.microsoft.com/office/word/2010/wordprocessingShape" mc:Ignorable="w14 w15 w16se w16cid w16 w16cex w16sdtdh wp14">
   <w:abstractNum w:abstractNumId="0" w15:restartNumberingAfterBreak="0">
+    <w:nsid w:val="03F74762"/>
+    <w:multiLevelType w:val="hybridMultilevel"/>
+    <w:tmpl w:val="72A22434"/>
+    <w:lvl w:ilvl="0" w:tplc="0409000F">
+      <w:start w:val="1"/>
+      <w:numFmt w:val="decimal"/>
+      <w:lvlText w:val="%1."/>
+      <w:lvlJc w:val="left"/>
+      <w:pPr>
+        <w:ind w:left="1800" w:hanging="360"/>
+      </w:pPr>
+    </w:lvl>
+    <w:lvl w:ilvl="1" w:tplc="04090019" w:tentative="1">
+      <w:start w:val="1"/>
+      <w:numFmt w:val="lowerLetter"/>
+      <w:lvlText w:val="%2."/>
+      <w:lvlJc w:val="left"/>
+      <w:pPr>
+        <w:ind w:left="2520" w:hanging="360"/>
+      </w:pPr>
+    </w:lvl>
+    <w:lvl w:ilvl="2" w:tplc="0409001B" w:tentative="1">
+      <w:start w:val="1"/>
+      <w:numFmt w:val="lowerRoman"/>
+      <w:lvlText w:val="%3."/>
+      <w:lvlJc w:val="right"/>
+      <w:pPr>
+        <w:ind w:left="3240" w:hanging="180"/>
+      </w:pPr>
+    </w:lvl>
+    <w:lvl w:ilvl="3" w:tplc="0409000F" w:tentative="1">
+      <w:start w:val="1"/>
+      <w:numFmt w:val="decimal"/>
+      <w:lvlText w:val="%4."/>
+      <w:lvlJc w:val="left"/>
+      <w:pPr>
+        <w:ind w:left="3960" w:hanging="360"/>
+      </w:pPr>
+    </w:lvl>
+    <w:lvl w:ilvl="4" w:tplc="04090019" w:tentative="1">
+      <w:start w:val="1"/>
+      <w:numFmt w:val="lowerLetter"/>
+      <w:lvlText w:val="%5."/>
+      <w:lvlJc w:val="left"/>
+      <w:pPr>
+        <w:ind w:left="4680" w:hanging="360"/>
+      </w:pPr>
+    </w:lvl>
+    <w:lvl w:ilvl="5" w:tplc="0409001B" w:tentative="1">
+      <w:start w:val="1"/>
+      <w:numFmt w:val="lowerRoman"/>
+      <w:lvlText w:val="%6."/>
+      <w:lvlJc w:val="right"/>
+      <w:pPr>
+        <w:ind w:left="5400" w:hanging="180"/>
+      </w:pPr>
+    </w:lvl>
+    <w:lvl w:ilvl="6" w:tplc="0409000F" w:tentative="1">
+      <w:start w:val="1"/>
+      <w:numFmt w:val="decimal"/>
+      <w:lvlText w:val="%7."/>
+      <w:lvlJc w:val="left"/>
+      <w:pPr>
+        <w:ind w:left="6120" w:hanging="360"/>
+      </w:pPr>
+    </w:lvl>
+    <w:lvl w:ilvl="7" w:tplc="04090019" w:tentative="1">
+      <w:start w:val="1"/>
+      <w:numFmt w:val="lowerLetter"/>
+      <w:lvlText w:val="%8."/>
+      <w:lvlJc w:val="left"/>
+      <w:pPr>
+        <w:ind w:left="6840" w:hanging="360"/>
+      </w:pPr>
+    </w:lvl>
+    <w:lvl w:ilvl="8" w:tplc="0409001B" w:tentative="1">
+      <w:start w:val="1"/>
+      <w:numFmt w:val="lowerRoman"/>
+      <w:lvlText w:val="%9."/>
+      <w:lvlJc w:val="right"/>
+      <w:pPr>
+        <w:ind w:left="7560" w:hanging="180"/>
+      </w:pPr>
+    </w:lvl>
+  </w:abstractNum>
+  <w:abstractNum w:abstractNumId="1" w15:restartNumberingAfterBreak="0">
     <w:nsid w:val="2E7E486A"/>
     <w:multiLevelType w:val="hybridMultilevel"/>
     <w:tmpl w:val="2CD07520"/>
@@ -234,10 +991,10 @@
       </w:pPr>
     </w:lvl>
   </w:abstractNum>
-  <w:abstractNum w:abstractNumId="1" w15:restartNumberingAfterBreak="0">
+  <w:abstractNum w:abstractNumId="2" w15:restartNumberingAfterBreak="0">
     <w:nsid w:val="5B243806"/>
     <w:multiLevelType w:val="hybridMultilevel"/>
-    <w:tmpl w:val="4A5AAC1A"/>
+    <w:tmpl w:val="9E2A6252"/>
     <w:lvl w:ilvl="0" w:tplc="C7848C56">
       <w:start w:val="1"/>
       <w:numFmt w:val="decimal"/>
@@ -250,9 +1007,9 @@
         <w:rFonts w:hint="default"/>
       </w:rPr>
     </w:lvl>
-    <w:lvl w:ilvl="1" w:tplc="04090019">
-      <w:start w:val="1"/>
-      <w:numFmt w:val="lowerLetter"/>
+    <w:lvl w:ilvl="1" w:tplc="0409000F">
+      <w:start w:val="1"/>
+      <w:numFmt w:val="decimal"/>
       <w:lvlText w:val="%2."/>
       <w:lvlJc w:val="left"/>
       <w:pPr>
@@ -324,12 +1081,23 @@
     </w:lvl>
   </w:abstractNum>
   <w:num w:numId="1" w16cid:durableId="1073549229">
+    <w:abstractNumId w:val="1"/>
+  </w:num>
+  <w:num w:numId="2" w16cid:durableId="1742211941">
+    <w:abstractNumId w:val="2"/>
+  </w:num>
+  <w:num w:numId="3" w16cid:durableId="1129661867">
     <w:abstractNumId w:val="0"/>
   </w:num>
-  <w:num w:numId="2" w16cid:durableId="1742211941">
-    <w:abstractNumId w:val="1"/>
-  </w:num>
 </w:numbering>
+</file>
+
+<file path=word/people.xml><?xml version="1.0" encoding="utf-8"?>
+<w15:people xmlns:wpc="http://schemas.microsoft.com/office/word/2010/wordprocessingCanvas" xmlns:cx="http://schemas.microsoft.com/office/drawing/2014/chartex" xmlns:cx1="http://schemas.microsoft.com/office/drawing/2015/9/8/chartex" xmlns:cx2="http://schemas.microsoft.com/office/drawing/2015/10/21/chartex" xmlns:cx3="http://schemas.microsoft.com/office/drawing/2016/5/9/chartex" xmlns:cx4="http://schemas.microsoft.com/office/drawing/2016/5/10/chartex" xmlns:cx5="http://schemas.microsoft.com/office/drawing/2016/5/11/chartex" xmlns:cx6="http://schemas.microsoft.com/office/drawing/2016/5/12/chartex" xmlns:cx7="http://schemas.microsoft.com/office/drawing/2016/5/13/chartex" xmlns:cx8="http://schemas.microsoft.com/office/drawing/2016/5/14/chartex" xmlns:mc="http://schemas.openxmlformats.org/markup-compatibility/2006" xmlns:aink="http://schemas.microsoft.com/office/drawing/2016/ink" xmlns:am3d="http://schemas.microsoft.com/office/drawing/2017/model3d" xmlns:o="urn:schemas-microsoft-com:office:office" xmlns:oel="http://schemas.microsoft.com/office/2019/extlst" xmlns:r="http://schemas.openxmlformats.org/officeDocument/2006/relationships" xmlns:m="http://schemas.openxmlformats.org/officeDocument/2006/math" xmlns:v="urn:schemas-microsoft-com:vml" xmlns:wp14="http://schemas.microsoft.com/office/word/2010/wordprocessingDrawing" xmlns:wp="http://schemas.openxmlformats.org/drawingml/2006/wordprocessingDrawing" xmlns:w10="urn:schemas-microsoft-com:office:word" xmlns:w="http://schemas.openxmlformats.org/wordprocessingml/2006/main" xmlns:w14="http://schemas.microsoft.com/office/word/2010/wordml" xmlns:w15="http://schemas.microsoft.com/office/word/2012/wordml" xmlns:w16cex="http://schemas.microsoft.com/office/word/2018/wordml/cex" xmlns:w16cid="http://schemas.microsoft.com/office/word/2016/wordml/cid" xmlns:w16="http://schemas.microsoft.com/office/word/2018/wordml" xmlns:w16sdtdh="http://schemas.microsoft.com/office/word/2020/wordml/sdtdatahash" xmlns:w16se="http://schemas.microsoft.com/office/word/2015/wordml/symex" xmlns:wpg="http://schemas.microsoft.com/office/word/2010/wordprocessingGroup" xmlns:wpi="http://schemas.microsoft.com/office/word/2010/wordprocessingInk" xmlns:wne="http://schemas.microsoft.com/office/word/2006/wordml" xmlns:wps="http://schemas.microsoft.com/office/word/2010/wordprocessingShape" mc:Ignorable="w14 w15 w16se w16cid w16 w16cex w16sdtdh wp14">
+  <w15:person w15:author="khaled taher">
+    <w15:presenceInfo w15:providerId="Windows Live" w15:userId="e87e061c718323c1"/>
+  </w15:person>
+</w15:people>
 </file>
 
 <file path=word/styles.xml><?xml version="1.0" encoding="utf-8"?>
@@ -769,6 +1537,74 @@
       <w:contextualSpacing/>
     </w:pPr>
   </w:style>
+  <w:style w:type="character" w:styleId="CommentReference">
+    <w:name w:val="annotation reference"/>
+    <w:basedOn w:val="DefaultParagraphFont"/>
+    <w:uiPriority w:val="99"/>
+    <w:semiHidden/>
+    <w:unhideWhenUsed/>
+    <w:rsid w:val="00D3228D"/>
+    <w:rPr>
+      <w:sz w:val="16"/>
+      <w:szCs w:val="16"/>
+    </w:rPr>
+  </w:style>
+  <w:style w:type="paragraph" w:styleId="CommentText">
+    <w:name w:val="annotation text"/>
+    <w:basedOn w:val="Normal"/>
+    <w:link w:val="CommentTextChar"/>
+    <w:uiPriority w:val="99"/>
+    <w:semiHidden/>
+    <w:unhideWhenUsed/>
+    <w:rsid w:val="00D3228D"/>
+    <w:pPr>
+      <w:spacing w:line="240" w:lineRule="auto"/>
+    </w:pPr>
+    <w:rPr>
+      <w:sz w:val="20"/>
+      <w:szCs w:val="20"/>
+    </w:rPr>
+  </w:style>
+  <w:style w:type="character" w:customStyle="1" w:styleId="CommentTextChar">
+    <w:name w:val="Comment Text Char"/>
+    <w:basedOn w:val="DefaultParagraphFont"/>
+    <w:link w:val="CommentText"/>
+    <w:uiPriority w:val="99"/>
+    <w:semiHidden/>
+    <w:rsid w:val="00D3228D"/>
+    <w:rPr>
+      <w:sz w:val="20"/>
+      <w:szCs w:val="20"/>
+    </w:rPr>
+  </w:style>
+  <w:style w:type="paragraph" w:styleId="CommentSubject">
+    <w:name w:val="annotation subject"/>
+    <w:basedOn w:val="CommentText"/>
+    <w:next w:val="CommentText"/>
+    <w:link w:val="CommentSubjectChar"/>
+    <w:uiPriority w:val="99"/>
+    <w:semiHidden/>
+    <w:unhideWhenUsed/>
+    <w:rsid w:val="00D3228D"/>
+    <w:rPr>
+      <w:b/>
+      <w:bCs/>
+    </w:rPr>
+  </w:style>
+  <w:style w:type="character" w:customStyle="1" w:styleId="CommentSubjectChar">
+    <w:name w:val="Comment Subject Char"/>
+    <w:basedOn w:val="CommentTextChar"/>
+    <w:link w:val="CommentSubject"/>
+    <w:uiPriority w:val="99"/>
+    <w:semiHidden/>
+    <w:rsid w:val="00D3228D"/>
+    <w:rPr>
+      <w:b/>
+      <w:bCs/>
+      <w:sz w:val="20"/>
+      <w:szCs w:val="20"/>
+    </w:rPr>
+  </w:style>
 </w:styles>
 </file>
 

</xml_diff>